<commit_message>
Finish report, add submission.zip
</commit_message>
<xml_diff>
--- a/report.docx
+++ b/report.docx
@@ -3988,7 +3988,7 @@
           <w:rtl w:val="0"/>
           <w:lang w:val="en-US"/>
         </w:rPr>
-        <w:t xml:space="preserve">Table 2: Top 4 functions ordered by most CPU usage to least </w:t>
+        <w:t xml:space="preserve">Table 3: Top 4 functions ordered by most CPU usage to least </w:t>
       </w:r>
     </w:p>
     <w:tbl>
@@ -5129,6 +5129,891 @@
     </w:p>
     <w:p>
       <w:pPr>
+        <w:pStyle w:val="Table Title 1"/>
+        <w:spacing w:before="160"/>
+        <w:rPr>
+          <w:rFonts w:ascii="Georgia" w:cs="Georgia" w:hAnsi="Georgia" w:eastAsia="Georgia"/>
+          <w:b w:val="1"/>
+          <w:bCs w:val="1"/>
+          <w:sz w:val="20"/>
+          <w:szCs w:val="20"/>
+        </w:rPr>
+      </w:pPr>
+      <w:r>
+        <w:rPr>
+          <w:rFonts w:ascii="Georgia" w:hAnsi="Georgia"/>
+          <w:b w:val="1"/>
+          <w:bCs w:val="1"/>
+          <w:sz w:val="20"/>
+          <w:szCs w:val="20"/>
+          <w:rtl w:val="0"/>
+          <w:lang w:val="en-US"/>
+        </w:rPr>
+        <w:t>Table 4: Time to process input images using our Stage 3 implementation</w:t>
+      </w:r>
+    </w:p>
+    <w:tbl>
+      <w:tblPr>
+        <w:tblW w:w="4448" w:type="dxa"/>
+        <w:jc w:val="center"/>
+        <w:tblInd w:w="108" w:type="dxa"/>
+        <w:tblBorders>
+          <w:top w:val="single" w:color="000000" w:sz="8" w:space="0" w:shadow="0" w:frame="0"/>
+          <w:left w:val="single" w:color="000000" w:sz="8" w:space="0" w:shadow="0" w:frame="0"/>
+          <w:bottom w:val="single" w:color="000000" w:sz="8" w:space="0" w:shadow="0" w:frame="0"/>
+          <w:right w:val="single" w:color="000000" w:sz="8" w:space="0" w:shadow="0" w:frame="0"/>
+          <w:insideH w:val="single" w:color="000000" w:sz="8" w:space="0" w:shadow="0" w:frame="0"/>
+          <w:insideV w:val="single" w:color="000000" w:sz="8" w:space="0" w:shadow="0" w:frame="0"/>
+        </w:tblBorders>
+        <w:shd w:val="clear" w:color="auto" w:fill="000000"/>
+        <w:tblLayout w:type="fixed"/>
+      </w:tblPr>
+      <w:tblGrid>
+        <w:gridCol w:w="1713"/>
+        <w:gridCol w:w="2735"/>
+      </w:tblGrid>
+      <w:tr>
+        <w:tblPrEx>
+          <w:shd w:val="clear" w:color="auto" w:fill="auto"/>
+        </w:tblPrEx>
+        <w:trPr>
+          <w:trHeight w:val="500" w:hRule="atLeast"/>
+          <w:tblHeader/>
+        </w:trPr>
+        <w:tc>
+          <w:tcPr>
+            <w:tcW w:type="dxa" w:w="1713"/>
+            <w:tcBorders>
+              <w:top w:val="single" w:color="000000" w:sz="8" w:space="0" w:shadow="0" w:frame="0"/>
+              <w:left w:val="single" w:color="000000" w:sz="8" w:space="0" w:shadow="0" w:frame="0"/>
+              <w:bottom w:val="single" w:color="000000" w:sz="16" w:space="0" w:shadow="0" w:frame="0"/>
+              <w:right w:val="single" w:color="000000" w:sz="8" w:space="0" w:shadow="0" w:frame="0"/>
+            </w:tcBorders>
+            <w:shd w:val="clear" w:color="auto" w:fill="auto"/>
+            <w:tcMar>
+              <w:top w:type="dxa" w:w="0"/>
+              <w:left w:type="dxa" w:w="0"/>
+              <w:bottom w:type="dxa" w:w="0"/>
+              <w:right w:type="dxa" w:w="0"/>
+            </w:tcMar>
+            <w:vAlign w:val="center"/>
+          </w:tcPr>
+          <w:p>
+            <w:pPr>
+              <w:keepNext w:val="0"/>
+              <w:keepLines w:val="0"/>
+              <w:pageBreakBefore w:val="0"/>
+              <w:widowControl w:val="1"/>
+              <w:shd w:val="clear" w:color="auto" w:fill="auto"/>
+              <w:tabs>
+                <w:tab w:val="left" w:pos="1440"/>
+              </w:tabs>
+              <w:suppressAutoHyphens w:val="1"/>
+              <w:bidi w:val="0"/>
+              <w:spacing w:before="0" w:after="0" w:line="240" w:lineRule="auto"/>
+              <w:ind w:left="0" w:right="0" w:firstLine="0"/>
+              <w:jc w:val="center"/>
+              <w:outlineLvl w:val="0"/>
+              <w:rPr>
+                <w:rtl w:val="0"/>
+              </w:rPr>
+            </w:pPr>
+            <w:r>
+              <w:rPr>
+                <w:rFonts w:ascii="Georgia" w:cs="Arial Unicode MS" w:hAnsi="Georgia" w:eastAsia="Arial Unicode MS"/>
+                <w:b w:val="1"/>
+                <w:bCs w:val="1"/>
+                <w:i w:val="0"/>
+                <w:iCs w:val="0"/>
+                <w:caps w:val="0"/>
+                <w:smallCaps w:val="0"/>
+                <w:strike w:val="0"/>
+                <w:dstrike w:val="0"/>
+                <w:outline w:val="0"/>
+                <w:color w:val="000000"/>
+                <w:spacing w:val="0"/>
+                <w:kern w:val="0"/>
+                <w:position w:val="0"/>
+                <w:sz w:val="20"/>
+                <w:szCs w:val="20"/>
+                <w:u w:val="none"/>
+                <w:vertAlign w:val="baseline"/>
+                <w:rtl w:val="0"/>
+              </w:rPr>
+              <w:t>Image</w:t>
+            </w:r>
+          </w:p>
+        </w:tc>
+        <w:tc>
+          <w:tcPr>
+            <w:tcW w:type="dxa" w:w="2734"/>
+            <w:tcBorders>
+              <w:top w:val="single" w:color="000000" w:sz="8" w:space="0" w:shadow="0" w:frame="0"/>
+              <w:left w:val="single" w:color="000000" w:sz="8" w:space="0" w:shadow="0" w:frame="0"/>
+              <w:bottom w:val="single" w:color="000000" w:sz="16" w:space="0" w:shadow="0" w:frame="0"/>
+              <w:right w:val="nil"/>
+            </w:tcBorders>
+            <w:shd w:val="clear" w:color="auto" w:fill="auto"/>
+            <w:tcMar>
+              <w:top w:type="dxa" w:w="0"/>
+              <w:left w:type="dxa" w:w="0"/>
+              <w:bottom w:type="dxa" w:w="0"/>
+              <w:right w:type="dxa" w:w="0"/>
+            </w:tcMar>
+            <w:vAlign w:val="center"/>
+          </w:tcPr>
+          <w:p>
+            <w:pPr>
+              <w:keepNext w:val="0"/>
+              <w:keepLines w:val="0"/>
+              <w:pageBreakBefore w:val="0"/>
+              <w:widowControl w:val="1"/>
+              <w:shd w:val="clear" w:color="auto" w:fill="auto"/>
+              <w:tabs>
+                <w:tab w:val="left" w:pos="1440"/>
+              </w:tabs>
+              <w:suppressAutoHyphens w:val="1"/>
+              <w:bidi w:val="0"/>
+              <w:spacing w:before="0" w:after="0" w:line="240" w:lineRule="auto"/>
+              <w:ind w:left="0" w:right="0" w:firstLine="0"/>
+              <w:jc w:val="center"/>
+              <w:outlineLvl w:val="0"/>
+              <w:rPr>
+                <w:rtl w:val="0"/>
+              </w:rPr>
+            </w:pPr>
+            <w:r>
+              <w:rPr>
+                <w:rFonts w:ascii="Georgia" w:cs="Arial Unicode MS" w:hAnsi="Georgia" w:eastAsia="Arial Unicode MS"/>
+                <w:b w:val="1"/>
+                <w:bCs w:val="1"/>
+                <w:i w:val="0"/>
+                <w:iCs w:val="0"/>
+                <w:caps w:val="0"/>
+                <w:smallCaps w:val="0"/>
+                <w:strike w:val="0"/>
+                <w:dstrike w:val="0"/>
+                <w:outline w:val="0"/>
+                <w:color w:val="000000"/>
+                <w:spacing w:val="0"/>
+                <w:kern w:val="0"/>
+                <w:position w:val="0"/>
+                <w:sz w:val="20"/>
+                <w:szCs w:val="20"/>
+                <w:u w:val="none"/>
+                <w:vertAlign w:val="baseline"/>
+                <w:rtl w:val="0"/>
+              </w:rPr>
+              <w:t>Runtime (seconds)</w:t>
+            </w:r>
+          </w:p>
+        </w:tc>
+      </w:tr>
+      <w:tr>
+        <w:tblPrEx>
+          <w:shd w:val="clear" w:color="auto" w:fill="000000"/>
+        </w:tblPrEx>
+        <w:trPr>
+          <w:trHeight w:val="480" w:hRule="atLeast"/>
+        </w:trPr>
+        <w:tc>
+          <w:tcPr>
+            <w:tcW w:type="dxa" w:w="1713"/>
+            <w:tcBorders>
+              <w:top w:val="single" w:color="000000" w:sz="16" w:space="0" w:shadow="0" w:frame="0"/>
+              <w:left w:val="single" w:color="000000" w:sz="8" w:space="0" w:shadow="0" w:frame="0"/>
+              <w:bottom w:val="single" w:color="000000" w:sz="8" w:space="0" w:shadow="0" w:frame="0"/>
+              <w:right w:val="single" w:color="000000" w:sz="8" w:space="0" w:shadow="0" w:frame="0"/>
+            </w:tcBorders>
+            <w:shd w:val="clear" w:color="auto" w:fill="000000"/>
+            <w:tcMar>
+              <w:top w:type="dxa" w:w="0"/>
+              <w:left w:type="dxa" w:w="0"/>
+              <w:bottom w:type="dxa" w:w="0"/>
+              <w:right w:type="dxa" w:w="0"/>
+            </w:tcMar>
+            <w:vAlign w:val="center"/>
+          </w:tcPr>
+          <w:p>
+            <w:pPr>
+              <w:keepNext w:val="0"/>
+              <w:keepLines w:val="0"/>
+              <w:pageBreakBefore w:val="0"/>
+              <w:widowControl w:val="1"/>
+              <w:shd w:val="clear" w:color="auto" w:fill="auto"/>
+              <w:tabs>
+                <w:tab w:val="left" w:pos="1440"/>
+              </w:tabs>
+              <w:suppressAutoHyphens w:val="1"/>
+              <w:bidi w:val="0"/>
+              <w:spacing w:before="0" w:after="0" w:line="240" w:lineRule="auto"/>
+              <w:ind w:left="0" w:right="0" w:firstLine="0"/>
+              <w:jc w:val="center"/>
+              <w:outlineLvl w:val="0"/>
+              <w:rPr>
+                <w:rtl w:val="0"/>
+              </w:rPr>
+            </w:pPr>
+            <w:r>
+              <w:rPr>
+                <w:rFonts w:ascii="Georgia" w:cs="Arial Unicode MS" w:hAnsi="Georgia" w:eastAsia="Arial Unicode MS"/>
+                <w:b w:val="0"/>
+                <w:bCs w:val="0"/>
+                <w:i w:val="0"/>
+                <w:iCs w:val="0"/>
+                <w:caps w:val="0"/>
+                <w:smallCaps w:val="0"/>
+                <w:strike w:val="0"/>
+                <w:dstrike w:val="0"/>
+                <w:outline w:val="0"/>
+                <w:color w:val="000000"/>
+                <w:spacing w:val="0"/>
+                <w:kern w:val="0"/>
+                <w:position w:val="0"/>
+                <w:sz w:val="20"/>
+                <w:szCs w:val="20"/>
+                <w:u w:val="none"/>
+                <w:vertAlign w:val="baseline"/>
+                <w:rtl w:val="0"/>
+              </w:rPr>
+              <w:t>16x16</w:t>
+            </w:r>
+          </w:p>
+        </w:tc>
+        <w:tc>
+          <w:tcPr>
+            <w:tcW w:type="dxa" w:w="2734"/>
+            <w:tcBorders>
+              <w:top w:val="single" w:color="000000" w:sz="16" w:space="0" w:shadow="0" w:frame="0"/>
+              <w:left w:val="single" w:color="000000" w:sz="8" w:space="0" w:shadow="0" w:frame="0"/>
+              <w:bottom w:val="single" w:color="000000" w:sz="8" w:space="0" w:shadow="0" w:frame="0"/>
+              <w:right w:val="single" w:color="000000" w:sz="8" w:space="0" w:shadow="0" w:frame="0"/>
+            </w:tcBorders>
+            <w:shd w:val="clear" w:color="auto" w:fill="000000"/>
+            <w:tcMar>
+              <w:top w:type="dxa" w:w="0"/>
+              <w:left w:type="dxa" w:w="0"/>
+              <w:bottom w:type="dxa" w:w="0"/>
+              <w:right w:type="dxa" w:w="0"/>
+            </w:tcMar>
+            <w:vAlign w:val="center"/>
+          </w:tcPr>
+          <w:p>
+            <w:pPr>
+              <w:keepNext w:val="0"/>
+              <w:keepLines w:val="0"/>
+              <w:pageBreakBefore w:val="0"/>
+              <w:widowControl w:val="1"/>
+              <w:shd w:val="clear" w:color="auto" w:fill="auto"/>
+              <w:tabs>
+                <w:tab w:val="left" w:pos="1440"/>
+              </w:tabs>
+              <w:suppressAutoHyphens w:val="1"/>
+              <w:bidi w:val="0"/>
+              <w:spacing w:before="0" w:after="0" w:line="240" w:lineRule="auto"/>
+              <w:ind w:left="0" w:right="0" w:firstLine="0"/>
+              <w:jc w:val="center"/>
+              <w:outlineLvl w:val="0"/>
+              <w:rPr>
+                <w:rtl w:val="0"/>
+              </w:rPr>
+            </w:pPr>
+            <w:r>
+              <w:rPr>
+                <w:rFonts w:ascii="Georgia" w:cs="Arial Unicode MS" w:hAnsi="Georgia" w:eastAsia="Arial Unicode MS"/>
+                <w:b w:val="0"/>
+                <w:bCs w:val="0"/>
+                <w:i w:val="0"/>
+                <w:iCs w:val="0"/>
+                <w:caps w:val="0"/>
+                <w:smallCaps w:val="0"/>
+                <w:strike w:val="0"/>
+                <w:dstrike w:val="0"/>
+                <w:outline w:val="0"/>
+                <w:color w:val="000000"/>
+                <w:spacing w:val="0"/>
+                <w:kern w:val="0"/>
+                <w:position w:val="0"/>
+                <w:sz w:val="20"/>
+                <w:szCs w:val="20"/>
+                <w:u w:val="none"/>
+                <w:vertAlign w:val="baseline"/>
+                <w:rtl w:val="0"/>
+              </w:rPr>
+              <w:t>0.0661</w:t>
+            </w:r>
+          </w:p>
+        </w:tc>
+      </w:tr>
+      <w:tr>
+        <w:tblPrEx>
+          <w:shd w:val="clear" w:color="auto" w:fill="000000"/>
+        </w:tblPrEx>
+        <w:trPr>
+          <w:trHeight w:val="480" w:hRule="atLeast"/>
+        </w:trPr>
+        <w:tc>
+          <w:tcPr>
+            <w:tcW w:type="dxa" w:w="1713"/>
+            <w:tcBorders>
+              <w:top w:val="single" w:color="000000" w:sz="8" w:space="0" w:shadow="0" w:frame="0"/>
+              <w:left w:val="single" w:color="000000" w:sz="8" w:space="0" w:shadow="0" w:frame="0"/>
+              <w:bottom w:val="single" w:color="000000" w:sz="8" w:space="0" w:shadow="0" w:frame="0"/>
+              <w:right w:val="single" w:color="000000" w:sz="8" w:space="0" w:shadow="0" w:frame="0"/>
+            </w:tcBorders>
+            <w:shd w:val="clear" w:color="auto" w:fill="000000"/>
+            <w:tcMar>
+              <w:top w:type="dxa" w:w="0"/>
+              <w:left w:type="dxa" w:w="0"/>
+              <w:bottom w:type="dxa" w:w="0"/>
+              <w:right w:type="dxa" w:w="0"/>
+            </w:tcMar>
+            <w:vAlign w:val="center"/>
+          </w:tcPr>
+          <w:p>
+            <w:pPr>
+              <w:keepNext w:val="0"/>
+              <w:keepLines w:val="0"/>
+              <w:pageBreakBefore w:val="0"/>
+              <w:widowControl w:val="1"/>
+              <w:shd w:val="clear" w:color="auto" w:fill="auto"/>
+              <w:tabs>
+                <w:tab w:val="left" w:pos="1440"/>
+              </w:tabs>
+              <w:suppressAutoHyphens w:val="1"/>
+              <w:bidi w:val="0"/>
+              <w:spacing w:before="0" w:after="0" w:line="240" w:lineRule="auto"/>
+              <w:ind w:left="0" w:right="0" w:firstLine="0"/>
+              <w:jc w:val="center"/>
+              <w:outlineLvl w:val="0"/>
+              <w:rPr>
+                <w:rtl w:val="0"/>
+              </w:rPr>
+            </w:pPr>
+            <w:r>
+              <w:rPr>
+                <w:rFonts w:ascii="Georgia" w:cs="Arial Unicode MS" w:hAnsi="Georgia" w:eastAsia="Arial Unicode MS"/>
+                <w:b w:val="0"/>
+                <w:bCs w:val="0"/>
+                <w:i w:val="0"/>
+                <w:iCs w:val="0"/>
+                <w:caps w:val="0"/>
+                <w:smallCaps w:val="0"/>
+                <w:strike w:val="0"/>
+                <w:dstrike w:val="0"/>
+                <w:outline w:val="0"/>
+                <w:color w:val="000000"/>
+                <w:spacing w:val="0"/>
+                <w:kern w:val="0"/>
+                <w:position w:val="0"/>
+                <w:sz w:val="20"/>
+                <w:szCs w:val="20"/>
+                <w:u w:val="none"/>
+                <w:vertAlign w:val="baseline"/>
+                <w:rtl w:val="0"/>
+              </w:rPr>
+              <w:t>64x64</w:t>
+            </w:r>
+          </w:p>
+        </w:tc>
+        <w:tc>
+          <w:tcPr>
+            <w:tcW w:type="dxa" w:w="2734"/>
+            <w:tcBorders>
+              <w:top w:val="single" w:color="000000" w:sz="8" w:space="0" w:shadow="0" w:frame="0"/>
+              <w:left w:val="single" w:color="000000" w:sz="8" w:space="0" w:shadow="0" w:frame="0"/>
+              <w:bottom w:val="single" w:color="000000" w:sz="8" w:space="0" w:shadow="0" w:frame="0"/>
+              <w:right w:val="single" w:color="000000" w:sz="8" w:space="0" w:shadow="0" w:frame="0"/>
+            </w:tcBorders>
+            <w:shd w:val="clear" w:color="auto" w:fill="000000"/>
+            <w:tcMar>
+              <w:top w:type="dxa" w:w="0"/>
+              <w:left w:type="dxa" w:w="0"/>
+              <w:bottom w:type="dxa" w:w="0"/>
+              <w:right w:type="dxa" w:w="0"/>
+            </w:tcMar>
+            <w:vAlign w:val="center"/>
+          </w:tcPr>
+          <w:p>
+            <w:pPr>
+              <w:keepNext w:val="0"/>
+              <w:keepLines w:val="0"/>
+              <w:pageBreakBefore w:val="0"/>
+              <w:widowControl w:val="1"/>
+              <w:shd w:val="clear" w:color="auto" w:fill="auto"/>
+              <w:tabs>
+                <w:tab w:val="left" w:pos="1440"/>
+              </w:tabs>
+              <w:suppressAutoHyphens w:val="1"/>
+              <w:bidi w:val="0"/>
+              <w:spacing w:before="0" w:after="0" w:line="240" w:lineRule="auto"/>
+              <w:ind w:left="0" w:right="0" w:firstLine="0"/>
+              <w:jc w:val="center"/>
+              <w:outlineLvl w:val="0"/>
+              <w:rPr>
+                <w:rtl w:val="0"/>
+              </w:rPr>
+            </w:pPr>
+            <w:r>
+              <w:rPr>
+                <w:rFonts w:ascii="Georgia" w:cs="Arial Unicode MS" w:hAnsi="Georgia" w:eastAsia="Arial Unicode MS"/>
+                <w:b w:val="0"/>
+                <w:bCs w:val="0"/>
+                <w:i w:val="0"/>
+                <w:iCs w:val="0"/>
+                <w:caps w:val="0"/>
+                <w:smallCaps w:val="0"/>
+                <w:strike w:val="0"/>
+                <w:dstrike w:val="0"/>
+                <w:outline w:val="0"/>
+                <w:color w:val="000000"/>
+                <w:spacing w:val="0"/>
+                <w:kern w:val="0"/>
+                <w:position w:val="0"/>
+                <w:sz w:val="20"/>
+                <w:szCs w:val="20"/>
+                <w:u w:val="none"/>
+                <w:vertAlign w:val="baseline"/>
+                <w:rtl w:val="0"/>
+              </w:rPr>
+              <w:t>0.764</w:t>
+            </w:r>
+          </w:p>
+        </w:tc>
+      </w:tr>
+      <w:tr>
+        <w:tblPrEx>
+          <w:shd w:val="clear" w:color="auto" w:fill="000000"/>
+        </w:tblPrEx>
+        <w:trPr>
+          <w:trHeight w:val="460" w:hRule="atLeast"/>
+        </w:trPr>
+        <w:tc>
+          <w:tcPr>
+            <w:tcW w:type="dxa" w:w="1713"/>
+            <w:tcBorders>
+              <w:top w:val="single" w:color="000000" w:sz="8" w:space="0" w:shadow="0" w:frame="0"/>
+              <w:left w:val="single" w:color="000000" w:sz="8" w:space="0" w:shadow="0" w:frame="0"/>
+              <w:bottom w:val="single" w:color="000000" w:sz="8" w:space="0" w:shadow="0" w:frame="0"/>
+              <w:right w:val="single" w:color="000000" w:sz="8" w:space="0" w:shadow="0" w:frame="0"/>
+            </w:tcBorders>
+            <w:shd w:val="clear" w:color="auto" w:fill="000000"/>
+            <w:tcMar>
+              <w:top w:type="dxa" w:w="0"/>
+              <w:left w:type="dxa" w:w="0"/>
+              <w:bottom w:type="dxa" w:w="0"/>
+              <w:right w:type="dxa" w:w="0"/>
+            </w:tcMar>
+            <w:vAlign w:val="center"/>
+          </w:tcPr>
+          <w:p>
+            <w:pPr>
+              <w:keepNext w:val="0"/>
+              <w:keepLines w:val="0"/>
+              <w:pageBreakBefore w:val="0"/>
+              <w:widowControl w:val="1"/>
+              <w:shd w:val="clear" w:color="auto" w:fill="auto"/>
+              <w:tabs>
+                <w:tab w:val="left" w:pos="1440"/>
+              </w:tabs>
+              <w:suppressAutoHyphens w:val="1"/>
+              <w:bidi w:val="0"/>
+              <w:spacing w:before="0" w:after="0" w:line="240" w:lineRule="auto"/>
+              <w:ind w:left="0" w:right="0" w:firstLine="0"/>
+              <w:jc w:val="center"/>
+              <w:outlineLvl w:val="0"/>
+              <w:rPr>
+                <w:rtl w:val="0"/>
+              </w:rPr>
+            </w:pPr>
+            <w:r>
+              <w:rPr>
+                <w:rFonts w:ascii="Georgia" w:cs="Arial Unicode MS" w:hAnsi="Georgia" w:eastAsia="Arial Unicode MS"/>
+                <w:b w:val="0"/>
+                <w:bCs w:val="0"/>
+                <w:i w:val="0"/>
+                <w:iCs w:val="0"/>
+                <w:caps w:val="0"/>
+                <w:smallCaps w:val="0"/>
+                <w:strike w:val="0"/>
+                <w:dstrike w:val="0"/>
+                <w:outline w:val="0"/>
+                <w:color w:val="000000"/>
+                <w:spacing w:val="0"/>
+                <w:kern w:val="0"/>
+                <w:position w:val="0"/>
+                <w:sz w:val="20"/>
+                <w:szCs w:val="20"/>
+                <w:u w:val="none"/>
+                <w:vertAlign w:val="baseline"/>
+                <w:rtl w:val="0"/>
+              </w:rPr>
+              <w:t>128x128</w:t>
+            </w:r>
+          </w:p>
+        </w:tc>
+        <w:tc>
+          <w:tcPr>
+            <w:tcW w:type="dxa" w:w="2734"/>
+            <w:tcBorders>
+              <w:top w:val="single" w:color="000000" w:sz="8" w:space="0" w:shadow="0" w:frame="0"/>
+              <w:left w:val="single" w:color="000000" w:sz="8" w:space="0" w:shadow="0" w:frame="0"/>
+              <w:bottom w:val="single" w:color="000000" w:sz="8" w:space="0" w:shadow="0" w:frame="0"/>
+              <w:right w:val="single" w:color="000000" w:sz="8" w:space="0" w:shadow="0" w:frame="0"/>
+            </w:tcBorders>
+            <w:shd w:val="clear" w:color="auto" w:fill="000000"/>
+            <w:tcMar>
+              <w:top w:type="dxa" w:w="0"/>
+              <w:left w:type="dxa" w:w="0"/>
+              <w:bottom w:type="dxa" w:w="0"/>
+              <w:right w:type="dxa" w:w="0"/>
+            </w:tcMar>
+            <w:vAlign w:val="center"/>
+          </w:tcPr>
+          <w:p>
+            <w:pPr>
+              <w:keepNext w:val="0"/>
+              <w:keepLines w:val="0"/>
+              <w:pageBreakBefore w:val="0"/>
+              <w:widowControl w:val="1"/>
+              <w:shd w:val="clear" w:color="auto" w:fill="auto"/>
+              <w:tabs>
+                <w:tab w:val="left" w:pos="1440"/>
+              </w:tabs>
+              <w:suppressAutoHyphens w:val="1"/>
+              <w:bidi w:val="0"/>
+              <w:spacing w:before="0" w:after="0" w:line="240" w:lineRule="auto"/>
+              <w:ind w:left="0" w:right="0" w:firstLine="0"/>
+              <w:jc w:val="center"/>
+              <w:outlineLvl w:val="0"/>
+              <w:rPr>
+                <w:rtl w:val="0"/>
+              </w:rPr>
+            </w:pPr>
+            <w:r>
+              <w:rPr>
+                <w:rFonts w:ascii="Georgia" w:cs="Arial Unicode MS" w:hAnsi="Georgia" w:eastAsia="Arial Unicode MS"/>
+                <w:b w:val="0"/>
+                <w:bCs w:val="0"/>
+                <w:i w:val="0"/>
+                <w:iCs w:val="0"/>
+                <w:caps w:val="0"/>
+                <w:smallCaps w:val="0"/>
+                <w:strike w:val="0"/>
+                <w:dstrike w:val="0"/>
+                <w:outline w:val="0"/>
+                <w:color w:val="000000"/>
+                <w:spacing w:val="0"/>
+                <w:kern w:val="0"/>
+                <w:position w:val="0"/>
+                <w:sz w:val="20"/>
+                <w:szCs w:val="20"/>
+                <w:u w:val="none"/>
+                <w:vertAlign w:val="baseline"/>
+                <w:rtl w:val="0"/>
+              </w:rPr>
+              <w:t>3.06</w:t>
+            </w:r>
+          </w:p>
+        </w:tc>
+      </w:tr>
+      <w:tr>
+        <w:tblPrEx>
+          <w:shd w:val="clear" w:color="auto" w:fill="000000"/>
+        </w:tblPrEx>
+        <w:trPr>
+          <w:trHeight w:val="460" w:hRule="atLeast"/>
+        </w:trPr>
+        <w:tc>
+          <w:tcPr>
+            <w:tcW w:type="dxa" w:w="1713"/>
+            <w:tcBorders>
+              <w:top w:val="single" w:color="000000" w:sz="8" w:space="0" w:shadow="0" w:frame="0"/>
+              <w:left w:val="single" w:color="000000" w:sz="8" w:space="0" w:shadow="0" w:frame="0"/>
+              <w:bottom w:val="single" w:color="000000" w:sz="8" w:space="0" w:shadow="0" w:frame="0"/>
+              <w:right w:val="single" w:color="000000" w:sz="8" w:space="0" w:shadow="0" w:frame="0"/>
+            </w:tcBorders>
+            <w:shd w:val="clear" w:color="auto" w:fill="000000"/>
+            <w:tcMar>
+              <w:top w:type="dxa" w:w="0"/>
+              <w:left w:type="dxa" w:w="0"/>
+              <w:bottom w:type="dxa" w:w="0"/>
+              <w:right w:type="dxa" w:w="0"/>
+            </w:tcMar>
+            <w:vAlign w:val="center"/>
+          </w:tcPr>
+          <w:p>
+            <w:pPr>
+              <w:keepNext w:val="0"/>
+              <w:keepLines w:val="0"/>
+              <w:pageBreakBefore w:val="0"/>
+              <w:widowControl w:val="1"/>
+              <w:shd w:val="clear" w:color="auto" w:fill="auto"/>
+              <w:tabs>
+                <w:tab w:val="left" w:pos="1440"/>
+              </w:tabs>
+              <w:suppressAutoHyphens w:val="1"/>
+              <w:bidi w:val="0"/>
+              <w:spacing w:before="0" w:after="0" w:line="240" w:lineRule="auto"/>
+              <w:ind w:left="0" w:right="0" w:firstLine="0"/>
+              <w:jc w:val="center"/>
+              <w:outlineLvl w:val="0"/>
+              <w:rPr>
+                <w:rtl w:val="0"/>
+              </w:rPr>
+            </w:pPr>
+            <w:r>
+              <w:rPr>
+                <w:rFonts w:ascii="Georgia" w:cs="Arial Unicode MS" w:hAnsi="Georgia" w:eastAsia="Arial Unicode MS"/>
+                <w:b w:val="0"/>
+                <w:bCs w:val="0"/>
+                <w:i w:val="0"/>
+                <w:iCs w:val="0"/>
+                <w:caps w:val="0"/>
+                <w:smallCaps w:val="0"/>
+                <w:strike w:val="0"/>
+                <w:dstrike w:val="0"/>
+                <w:outline w:val="0"/>
+                <w:color w:val="000000"/>
+                <w:spacing w:val="0"/>
+                <w:kern w:val="0"/>
+                <w:position w:val="0"/>
+                <w:sz w:val="20"/>
+                <w:szCs w:val="20"/>
+                <w:u w:val="none"/>
+                <w:vertAlign w:val="baseline"/>
+                <w:rtl w:val="0"/>
+              </w:rPr>
+              <w:t>256x256</w:t>
+            </w:r>
+          </w:p>
+        </w:tc>
+        <w:tc>
+          <w:tcPr>
+            <w:tcW w:type="dxa" w:w="2734"/>
+            <w:tcBorders>
+              <w:top w:val="single" w:color="000000" w:sz="8" w:space="0" w:shadow="0" w:frame="0"/>
+              <w:left w:val="single" w:color="000000" w:sz="8" w:space="0" w:shadow="0" w:frame="0"/>
+              <w:bottom w:val="single" w:color="000000" w:sz="8" w:space="0" w:shadow="0" w:frame="0"/>
+              <w:right w:val="single" w:color="000000" w:sz="8" w:space="0" w:shadow="0" w:frame="0"/>
+            </w:tcBorders>
+            <w:shd w:val="clear" w:color="auto" w:fill="000000"/>
+            <w:tcMar>
+              <w:top w:type="dxa" w:w="0"/>
+              <w:left w:type="dxa" w:w="0"/>
+              <w:bottom w:type="dxa" w:w="0"/>
+              <w:right w:type="dxa" w:w="0"/>
+            </w:tcMar>
+            <w:vAlign w:val="center"/>
+          </w:tcPr>
+          <w:p>
+            <w:pPr>
+              <w:keepNext w:val="0"/>
+              <w:keepLines w:val="0"/>
+              <w:pageBreakBefore w:val="0"/>
+              <w:widowControl w:val="1"/>
+              <w:shd w:val="clear" w:color="auto" w:fill="auto"/>
+              <w:tabs>
+                <w:tab w:val="left" w:pos="1440"/>
+              </w:tabs>
+              <w:suppressAutoHyphens w:val="1"/>
+              <w:bidi w:val="0"/>
+              <w:spacing w:before="0" w:after="0" w:line="240" w:lineRule="auto"/>
+              <w:ind w:left="0" w:right="0" w:firstLine="0"/>
+              <w:jc w:val="center"/>
+              <w:outlineLvl w:val="0"/>
+              <w:rPr>
+                <w:rtl w:val="0"/>
+              </w:rPr>
+            </w:pPr>
+            <w:r>
+              <w:rPr>
+                <w:rFonts w:ascii="Georgia" w:cs="Arial Unicode MS" w:hAnsi="Georgia" w:eastAsia="Arial Unicode MS"/>
+                <w:b w:val="0"/>
+                <w:bCs w:val="0"/>
+                <w:i w:val="0"/>
+                <w:iCs w:val="0"/>
+                <w:caps w:val="0"/>
+                <w:smallCaps w:val="0"/>
+                <w:strike w:val="0"/>
+                <w:dstrike w:val="0"/>
+                <w:outline w:val="0"/>
+                <w:color w:val="000000"/>
+                <w:spacing w:val="0"/>
+                <w:kern w:val="0"/>
+                <w:position w:val="0"/>
+                <w:sz w:val="20"/>
+                <w:szCs w:val="20"/>
+                <w:u w:val="none"/>
+                <w:vertAlign w:val="baseline"/>
+                <w:rtl w:val="0"/>
+              </w:rPr>
+              <w:t>11.3</w:t>
+            </w:r>
+          </w:p>
+        </w:tc>
+      </w:tr>
+      <w:tr>
+        <w:tblPrEx>
+          <w:shd w:val="clear" w:color="auto" w:fill="000000"/>
+        </w:tblPrEx>
+        <w:trPr>
+          <w:trHeight w:val="460" w:hRule="atLeast"/>
+        </w:trPr>
+        <w:tc>
+          <w:tcPr>
+            <w:tcW w:type="dxa" w:w="1713"/>
+            <w:tcBorders>
+              <w:top w:val="single" w:color="000000" w:sz="8" w:space="0" w:shadow="0" w:frame="0"/>
+              <w:left w:val="single" w:color="000000" w:sz="8" w:space="0" w:shadow="0" w:frame="0"/>
+              <w:bottom w:val="single" w:color="000000" w:sz="8" w:space="0" w:shadow="0" w:frame="0"/>
+              <w:right w:val="single" w:color="000000" w:sz="8" w:space="0" w:shadow="0" w:frame="0"/>
+            </w:tcBorders>
+            <w:shd w:val="clear" w:color="auto" w:fill="000000"/>
+            <w:tcMar>
+              <w:top w:type="dxa" w:w="0"/>
+              <w:left w:type="dxa" w:w="0"/>
+              <w:bottom w:type="dxa" w:w="0"/>
+              <w:right w:type="dxa" w:w="0"/>
+            </w:tcMar>
+            <w:vAlign w:val="center"/>
+          </w:tcPr>
+          <w:p>
+            <w:pPr>
+              <w:keepNext w:val="0"/>
+              <w:keepLines w:val="0"/>
+              <w:pageBreakBefore w:val="0"/>
+              <w:widowControl w:val="1"/>
+              <w:shd w:val="clear" w:color="auto" w:fill="auto"/>
+              <w:tabs>
+                <w:tab w:val="left" w:pos="1440"/>
+              </w:tabs>
+              <w:suppressAutoHyphens w:val="1"/>
+              <w:bidi w:val="0"/>
+              <w:spacing w:before="0" w:after="0" w:line="240" w:lineRule="auto"/>
+              <w:ind w:left="0" w:right="0" w:firstLine="0"/>
+              <w:jc w:val="center"/>
+              <w:outlineLvl w:val="0"/>
+              <w:rPr>
+                <w:rtl w:val="0"/>
+              </w:rPr>
+            </w:pPr>
+            <w:r>
+              <w:rPr>
+                <w:rFonts w:ascii="Georgia" w:cs="Arial Unicode MS" w:hAnsi="Georgia" w:eastAsia="Arial Unicode MS"/>
+                <w:b w:val="0"/>
+                <w:bCs w:val="0"/>
+                <w:i w:val="0"/>
+                <w:iCs w:val="0"/>
+                <w:caps w:val="0"/>
+                <w:smallCaps w:val="0"/>
+                <w:strike w:val="0"/>
+                <w:dstrike w:val="0"/>
+                <w:outline w:val="0"/>
+                <w:color w:val="000000"/>
+                <w:spacing w:val="0"/>
+                <w:kern w:val="0"/>
+                <w:position w:val="0"/>
+                <w:sz w:val="20"/>
+                <w:szCs w:val="20"/>
+                <w:u w:val="none"/>
+                <w:vertAlign w:val="baseline"/>
+                <w:rtl w:val="0"/>
+              </w:rPr>
+              <w:t>512x512</w:t>
+            </w:r>
+          </w:p>
+        </w:tc>
+        <w:tc>
+          <w:tcPr>
+            <w:tcW w:type="dxa" w:w="2734"/>
+            <w:tcBorders>
+              <w:top w:val="single" w:color="000000" w:sz="8" w:space="0" w:shadow="0" w:frame="0"/>
+              <w:left w:val="single" w:color="000000" w:sz="8" w:space="0" w:shadow="0" w:frame="0"/>
+              <w:bottom w:val="single" w:color="000000" w:sz="8" w:space="0" w:shadow="0" w:frame="0"/>
+              <w:right w:val="single" w:color="000000" w:sz="8" w:space="0" w:shadow="0" w:frame="0"/>
+            </w:tcBorders>
+            <w:shd w:val="clear" w:color="auto" w:fill="000000"/>
+            <w:tcMar>
+              <w:top w:type="dxa" w:w="0"/>
+              <w:left w:type="dxa" w:w="0"/>
+              <w:bottom w:type="dxa" w:w="0"/>
+              <w:right w:type="dxa" w:w="0"/>
+            </w:tcMar>
+            <w:vAlign w:val="center"/>
+          </w:tcPr>
+          <w:p>
+            <w:pPr>
+              <w:keepNext w:val="0"/>
+              <w:keepLines w:val="0"/>
+              <w:pageBreakBefore w:val="0"/>
+              <w:widowControl w:val="1"/>
+              <w:shd w:val="clear" w:color="auto" w:fill="auto"/>
+              <w:tabs>
+                <w:tab w:val="left" w:pos="1440"/>
+              </w:tabs>
+              <w:suppressAutoHyphens w:val="1"/>
+              <w:bidi w:val="0"/>
+              <w:spacing w:before="0" w:after="0" w:line="240" w:lineRule="auto"/>
+              <w:ind w:left="0" w:right="0" w:firstLine="0"/>
+              <w:jc w:val="center"/>
+              <w:outlineLvl w:val="0"/>
+              <w:rPr>
+                <w:rtl w:val="0"/>
+              </w:rPr>
+            </w:pPr>
+            <w:r>
+              <w:rPr>
+                <w:rFonts w:ascii="Georgia" w:cs="Arial Unicode MS" w:hAnsi="Georgia" w:eastAsia="Arial Unicode MS"/>
+                <w:b w:val="0"/>
+                <w:bCs w:val="0"/>
+                <w:i w:val="0"/>
+                <w:iCs w:val="0"/>
+                <w:caps w:val="0"/>
+                <w:smallCaps w:val="0"/>
+                <w:strike w:val="0"/>
+                <w:dstrike w:val="0"/>
+                <w:outline w:val="0"/>
+                <w:color w:val="000000"/>
+                <w:spacing w:val="0"/>
+                <w:kern w:val="0"/>
+                <w:position w:val="0"/>
+                <w:sz w:val="20"/>
+                <w:szCs w:val="20"/>
+                <w:u w:val="none"/>
+                <w:vertAlign w:val="baseline"/>
+                <w:rtl w:val="0"/>
+              </w:rPr>
+              <w:t>44.2</w:t>
+            </w:r>
+          </w:p>
+        </w:tc>
+      </w:tr>
+    </w:tbl>
+    <w:p>
+      <w:pPr>
+        <w:pStyle w:val="Table Title 1"/>
+        <w:spacing w:before="40"/>
+        <w:rPr>
+          <w:rFonts w:ascii="Georgia" w:cs="Georgia" w:hAnsi="Georgia" w:eastAsia="Georgia"/>
+          <w:sz w:val="22"/>
+          <w:szCs w:val="22"/>
+        </w:rPr>
+      </w:pPr>
+    </w:p>
+    <w:p>
+      <w:pPr>
+        <w:pStyle w:val="Table Title 1"/>
+        <w:spacing w:before="40"/>
+        <w:rPr>
+          <w:rFonts w:ascii="Georgia" w:cs="Georgia" w:hAnsi="Georgia" w:eastAsia="Georgia"/>
+          <w:sz w:val="22"/>
+          <w:szCs w:val="22"/>
+        </w:rPr>
+      </w:pPr>
+    </w:p>
+    <w:p>
+      <w:pPr>
         <w:pStyle w:val="Body 2"/>
         <w:spacing w:line="288" w:lineRule="auto"/>
         <w:ind w:firstLine="437"/>
@@ -5192,7 +6077,255 @@
           <w:rtl w:val="0"/>
           <w:lang w:val="en-US"/>
         </w:rPr>
-        <w:t>From Table 1, we see that for n=2 threads, our single-threaded implementation outperforms all other implementations including the baseline (by a small amount).</w:t>
+        <w:t>Using Table 1, we can see that for n=2 threads, our single-threaded implementation outperforms all other implementations including the baseline (2.04%). We expect this to be due to how we calculate the number of alive neighbours being slightly more efficient than the baseline. As the number of threads increases we see that the single-threaded implementation</w:t>
+      </w:r>
+      <w:r>
+        <w:rPr>
+          <w:rFonts w:ascii="Georgia" w:hAnsi="Georgia" w:hint="default"/>
+          <w:sz w:val="22"/>
+          <w:szCs w:val="22"/>
+          <w:rtl w:val="0"/>
+          <w:lang w:val="en-US"/>
+        </w:rPr>
+        <w:t>’</w:t>
+      </w:r>
+      <w:r>
+        <w:rPr>
+          <w:rFonts w:ascii="Georgia" w:hAnsi="Georgia"/>
+          <w:sz w:val="22"/>
+          <w:szCs w:val="22"/>
+          <w:rtl w:val="0"/>
+          <w:lang w:val="en-US"/>
+        </w:rPr>
+        <w:t>s runtime stays almost constant. This is expected as it only runs on one CPU core and is not parallelised, shown by the CPU usage staying constant at 104% in Table 2.</w:t>
+      </w:r>
+    </w:p>
+    <w:p>
+      <w:pPr>
+        <w:pStyle w:val="Body 2"/>
+        <w:spacing w:line="288" w:lineRule="auto"/>
+        <w:ind w:firstLine="437"/>
+        <w:rPr>
+          <w:rFonts w:ascii="Georgia" w:cs="Georgia" w:hAnsi="Georgia" w:eastAsia="Georgia"/>
+          <w:sz w:val="22"/>
+          <w:szCs w:val="22"/>
+          <w:lang w:val="it-IT"/>
+        </w:rPr>
+      </w:pPr>
+      <w:r>
+        <w:rPr>
+          <w:rFonts w:ascii="Georgia" w:hAnsi="Georgia"/>
+          <w:sz w:val="22"/>
+          <w:szCs w:val="22"/>
+          <w:rtl w:val="0"/>
+          <w:lang w:val="en-US"/>
+        </w:rPr>
+        <w:t>As the number of threads increases to n=4, using Table 1, we see that the baseline implementation now outperforms all other implementations in runtime, with a 28.2% decrease in runtime. This is expected in comparison to the single-threaded implementation. As from Table 2 we can see that the baseline implementation now uses multiple cores, with a 60.0% increase in CPU utilisation. However our Stage 3 multithreaded implementation has a 56.7% increase in runtime despite utilising 18.6% more CPU.</w:t>
+      </w:r>
+    </w:p>
+    <w:p>
+      <w:pPr>
+        <w:pStyle w:val="Body 2"/>
+        <w:spacing w:line="288" w:lineRule="auto"/>
+        <w:ind w:firstLine="437"/>
+        <w:rPr>
+          <w:rFonts w:ascii="Georgia" w:cs="Georgia" w:hAnsi="Georgia" w:eastAsia="Georgia"/>
+          <w:sz w:val="22"/>
+          <w:szCs w:val="22"/>
+          <w:lang w:val="it-IT"/>
+        </w:rPr>
+      </w:pPr>
+      <w:r>
+        <w:rPr>
+          <w:rFonts w:ascii="Georgia" w:hAnsi="Georgia"/>
+          <w:sz w:val="22"/>
+          <w:szCs w:val="22"/>
+          <w:rtl w:val="0"/>
+          <w:lang w:val="en-US"/>
+        </w:rPr>
+        <w:t>From Table 1, we see that our multithreaded version has a runtime that is 1990% higher than the baseline implementation and 1050% higher than our single threaded implementation.</w:t>
+      </w:r>
+    </w:p>
+    <w:p>
+      <w:pPr>
+        <w:pStyle w:val="Body 2"/>
+        <w:spacing w:line="288" w:lineRule="auto"/>
+        <w:ind w:firstLine="437"/>
+        <w:rPr>
+          <w:rFonts w:ascii="Georgia" w:cs="Georgia" w:hAnsi="Georgia" w:eastAsia="Georgia"/>
+          <w:sz w:val="22"/>
+          <w:szCs w:val="22"/>
+          <w:lang w:val="it-IT"/>
+        </w:rPr>
+      </w:pPr>
+      <w:r>
+        <w:rPr>
+          <w:rFonts w:ascii="Georgia" w:hAnsi="Georgia"/>
+          <w:sz w:val="22"/>
+          <w:szCs w:val="22"/>
+          <w:rtl w:val="0"/>
+          <w:lang w:val="en-US"/>
+        </w:rPr>
+        <w:t xml:space="preserve">From Table 3, we see that this is most likely due to the fact that a lot of time is spent in internal runtime functions, specifically </w:t>
+      </w:r>
+      <w:r>
+        <w:rPr>
+          <w:rFonts w:ascii="Georgia" w:hAnsi="Georgia"/>
+          <w:i w:val="1"/>
+          <w:iCs w:val="1"/>
+          <w:sz w:val="22"/>
+          <w:szCs w:val="22"/>
+          <w:rtl w:val="0"/>
+          <w:lang w:val="en-US"/>
+        </w:rPr>
+        <w:t xml:space="preserve">runtime.lock, runtime.unlock, runtime.chanrecv and runtime.chansend. </w:t>
+      </w:r>
+      <w:r>
+        <w:rPr>
+          <w:rFonts w:ascii="Georgia" w:hAnsi="Georgia"/>
+          <w:sz w:val="22"/>
+          <w:szCs w:val="22"/>
+          <w:rtl w:val="0"/>
+          <w:lang w:val="en-US"/>
+        </w:rPr>
+        <w:t>All these functions are internal functions utilised by channels. This is due to the fact that the whole world is communicated with each worker byte-by-byte upon each turn. This means a lot of time is spent just reconstructing the world during each term in both the workers and distributors. This, in comparison to the amount of time that is spent calculating the life value of each cell in the world in the single-threaded version, means that our multithreaded version is much less efficient than our single threaded version despite being made concurrent.</w:t>
+      </w:r>
+    </w:p>
+    <w:p>
+      <w:pPr>
+        <w:pStyle w:val="Body 2"/>
+        <w:spacing w:line="288" w:lineRule="auto"/>
+        <w:ind w:firstLine="437"/>
+        <w:rPr>
+          <w:rFonts w:ascii="Georgia" w:cs="Georgia" w:hAnsi="Georgia" w:eastAsia="Georgia"/>
+          <w:sz w:val="22"/>
+          <w:szCs w:val="22"/>
+          <w:lang w:val="it-IT"/>
+        </w:rPr>
+      </w:pPr>
+      <w:r>
+        <w:rPr>
+          <w:rFonts w:ascii="Georgia" w:hAnsi="Georgia"/>
+          <w:sz w:val="22"/>
+          <w:szCs w:val="22"/>
+          <w:rtl w:val="0"/>
+          <w:lang w:val="en-US"/>
+        </w:rPr>
+        <w:t>From Table 4, we can see that for our Stage 3 multithreaded implementation, the runtime increases massively as the dimensions of the image increase.</w:t>
+      </w:r>
+    </w:p>
+    <w:p>
+      <w:pPr>
+        <w:pStyle w:val="Heading"/>
+        <w:spacing w:before="100" w:line="360" w:lineRule="auto"/>
+        <w:jc w:val="center"/>
+        <w:rPr>
+          <w:rFonts w:ascii="Georgia" w:cs="Georgia" w:hAnsi="Georgia" w:eastAsia="Georgia"/>
+          <w:sz w:val="24"/>
+          <w:szCs w:val="24"/>
+        </w:rPr>
+      </w:pPr>
+      <w:r>
+        <w:rPr>
+          <w:rFonts w:ascii="Georgia" w:hAnsi="Georgia"/>
+          <w:sz w:val="24"/>
+          <w:szCs w:val="24"/>
+          <w:rtl w:val="0"/>
+          <w:lang w:val="en-US"/>
+        </w:rPr>
+        <w:t>Conclusion</w:t>
+      </w:r>
+    </w:p>
+    <w:p>
+      <w:pPr>
+        <w:pStyle w:val="Body 2"/>
+        <w:spacing w:line="288" w:lineRule="auto"/>
+        <w:ind w:firstLine="437"/>
+        <w:rPr>
+          <w:rFonts w:ascii="Georgia" w:cs="Georgia" w:hAnsi="Georgia" w:eastAsia="Georgia"/>
+          <w:sz w:val="22"/>
+          <w:szCs w:val="22"/>
+          <w:lang w:val="it-IT"/>
+        </w:rPr>
+      </w:pPr>
+      <w:r>
+        <w:rPr>
+          <w:rFonts w:ascii="Georgia" w:hAnsi="Georgia"/>
+          <w:sz w:val="22"/>
+          <w:szCs w:val="22"/>
+          <w:rtl w:val="0"/>
+          <w:lang w:val="en-US"/>
+        </w:rPr>
+        <w:t>To conclude, our results show that at this stage of our implementation, it is more efficient to use our single-threaded implementation than our multi-threaded implementation due to the large amount of data we are transferring over channels.</w:t>
+      </w:r>
+    </w:p>
+    <w:p>
+      <w:pPr>
+        <w:pStyle w:val="Body 2"/>
+        <w:spacing w:line="288" w:lineRule="auto"/>
+        <w:ind w:firstLine="437"/>
+        <w:rPr>
+          <w:rFonts w:ascii="Georgia" w:cs="Georgia" w:hAnsi="Georgia" w:eastAsia="Georgia"/>
+          <w:sz w:val="22"/>
+          <w:szCs w:val="22"/>
+          <w:lang w:val="it-IT"/>
+        </w:rPr>
+      </w:pPr>
+      <w:r>
+        <w:rPr>
+          <w:rFonts w:ascii="Georgia" w:hAnsi="Georgia"/>
+          <w:sz w:val="22"/>
+          <w:szCs w:val="22"/>
+          <w:rtl w:val="0"/>
+          <w:lang w:val="en-US"/>
+        </w:rPr>
+        <w:t>To improve upon this and get a more efficient, parallelised implementation we could use a halo exchange scheme or just communicate the currently alive cells to and from the workers. This would reduce the amount of data transferred and thus reduce the amount of locking and unlocking done by channels.</w:t>
+      </w:r>
+    </w:p>
+    <w:p>
+      <w:pPr>
+        <w:pStyle w:val="Body 2"/>
+        <w:spacing w:line="288" w:lineRule="auto"/>
+        <w:ind w:firstLine="437"/>
+        <w:rPr>
+          <w:rFonts w:ascii="Georgia" w:cs="Georgia" w:hAnsi="Georgia" w:eastAsia="Georgia"/>
+          <w:sz w:val="22"/>
+          <w:szCs w:val="22"/>
+          <w:lang w:val="it-IT"/>
+        </w:rPr>
+      </w:pPr>
+      <w:r>
+        <w:rPr>
+          <w:rFonts w:ascii="Georgia" w:hAnsi="Georgia"/>
+          <w:sz w:val="22"/>
+          <w:szCs w:val="22"/>
+          <w:rtl w:val="0"/>
+          <w:lang w:val="en-US"/>
+        </w:rPr>
+        <w:t>An alternative method could also be to share memory with the workers by sharing the world slice, however this would not allow for the implementation to be used on multiple networked machines in the future.</w:t>
+      </w:r>
+    </w:p>
+    <w:p>
+      <w:pPr>
+        <w:pStyle w:val="Body 2"/>
+        <w:spacing w:line="288" w:lineRule="auto"/>
+        <w:ind w:firstLine="437"/>
+        <w:rPr>
+          <w:rFonts w:ascii="Georgia" w:cs="Georgia" w:hAnsi="Georgia" w:eastAsia="Georgia"/>
+          <w:sz w:val="22"/>
+          <w:szCs w:val="22"/>
+          <w:lang w:val="it-IT"/>
+        </w:rPr>
+      </w:pPr>
+      <w:r>
+        <w:rPr>
+          <w:rFonts w:ascii="Georgia" w:hAnsi="Georgia"/>
+          <w:sz w:val="22"/>
+          <w:szCs w:val="22"/>
+          <w:rtl w:val="0"/>
+          <w:lang w:val="en-US"/>
+        </w:rPr>
+        <w:t>Our multi-threaded implementation does however improve on our single-threaded one by introducing the use of ticker and control threads which give the user more control when running the program and analysing what is going on within the Game of Life. It also sets up some necessary features, such as input and output channels for workers which would be used in later stages of the project.</w:t>
       </w:r>
     </w:p>
     <w:p>
@@ -5574,7 +6707,7 @@
       <w:fldChar w:fldCharType="separate" w:fldLock="0"/>
     </w:r>
     <w:r>
-      <w:t>3</w:t>
+      <w:t>2</w:t>
     </w:r>
     <w:r>
       <w:rPr/>

</xml_diff>